<commit_message>
add hw 4 starter files
</commit_message>
<xml_diff>
--- a/hw3/HW 3.docx
+++ b/hw3/HW 3.docx
@@ -1628,284 +1628,6 @@
             </a:graphic>
           </wp:inline>
         </w:drawing>
-      </w:r>
-    </w:p>
-    <w:p>
-      <w:pPr>
-        <w:pStyle w:val="NoSpacing"/>
-      </w:pPr>
-    </w:p>
-    <w:p>
-      <w:pPr>
-        <w:pStyle w:val="NoSpacing"/>
-      </w:pPr>
-      <w:r>
-        <w:t xml:space="preserve">3. </w:t>
-      </w:r>
-    </w:p>
-    <w:p>
-      <w:pPr>
-        <w:pStyle w:val="NoSpacing"/>
-      </w:pPr>
-      <w:r>
-        <w:t>Relational algebra expression:</w:t>
-      </w:r>
-    </w:p>
-    <w:p>
-      <w:pPr>
-        <w:pStyle w:val="NoSpacing"/>
-      </w:pPr>
-    </w:p>
-    <w:p>
-      <w:pPr>
-        <w:pStyle w:val="NoSpacing"/>
-      </w:pPr>
-      <w:r>
-        <w:t>Relational algebra tree:</w:t>
-      </w:r>
-    </w:p>
-    <w:p>
-      <w:pPr>
-        <w:pStyle w:val="NoSpacing"/>
-      </w:pPr>
-    </w:p>
-    <w:p>
-      <w:pPr>
-        <w:pStyle w:val="NoSpacing"/>
-      </w:pPr>
-      <w:r>
-        <w:t>Output:</w:t>
-      </w:r>
-    </w:p>
-    <w:p>
-      <w:pPr>
-        <w:pStyle w:val="NoSpacing"/>
-      </w:pPr>
-    </w:p>
-    <w:p>
-      <w:pPr>
-        <w:pStyle w:val="NoSpacing"/>
-      </w:pPr>
-      <w:r>
-        <w:t>4</w:t>
-      </w:r>
-      <w:r>
-        <w:t xml:space="preserve">. </w:t>
-      </w:r>
-    </w:p>
-    <w:p>
-      <w:pPr>
-        <w:pStyle w:val="NoSpacing"/>
-      </w:pPr>
-      <w:r>
-        <w:t>Relational algebra expression:</w:t>
-      </w:r>
-    </w:p>
-    <w:p>
-      <w:pPr>
-        <w:pStyle w:val="NoSpacing"/>
-      </w:pPr>
-    </w:p>
-    <w:p>
-      <w:pPr>
-        <w:pStyle w:val="NoSpacing"/>
-      </w:pPr>
-      <w:r>
-        <w:t>Relational algebra tree:</w:t>
-      </w:r>
-    </w:p>
-    <w:p>
-      <w:pPr>
-        <w:pStyle w:val="NoSpacing"/>
-      </w:pPr>
-    </w:p>
-    <w:p>
-      <w:pPr>
-        <w:pStyle w:val="NoSpacing"/>
-      </w:pPr>
-      <w:r>
-        <w:t>Output:</w:t>
-      </w:r>
-    </w:p>
-    <w:p>
-      <w:pPr>
-        <w:pStyle w:val="NoSpacing"/>
-      </w:pPr>
-    </w:p>
-    <w:p>
-      <w:pPr>
-        <w:pStyle w:val="NoSpacing"/>
-      </w:pPr>
-      <w:r>
-        <w:t>5.</w:t>
-      </w:r>
-    </w:p>
-    <w:p>
-      <w:pPr>
-        <w:pStyle w:val="NoSpacing"/>
-      </w:pPr>
-      <w:r>
-        <w:t>Relational algebra expression:</w:t>
-      </w:r>
-    </w:p>
-    <w:p>
-      <w:pPr>
-        <w:pStyle w:val="NoSpacing"/>
-      </w:pPr>
-    </w:p>
-    <w:p>
-      <w:pPr>
-        <w:pStyle w:val="NoSpacing"/>
-      </w:pPr>
-      <w:r>
-        <w:t>Relational algebra tree:</w:t>
-      </w:r>
-    </w:p>
-    <w:p>
-      <w:pPr>
-        <w:pStyle w:val="NoSpacing"/>
-      </w:pPr>
-    </w:p>
-    <w:p>
-      <w:pPr>
-        <w:pStyle w:val="NoSpacing"/>
-      </w:pPr>
-      <w:r>
-        <w:t>Output:</w:t>
-      </w:r>
-    </w:p>
-    <w:p>
-      <w:pPr>
-        <w:pStyle w:val="NoSpacing"/>
-      </w:pPr>
-    </w:p>
-    <w:p>
-      <w:pPr>
-        <w:pStyle w:val="NoSpacing"/>
-      </w:pPr>
-      <w:r>
-        <w:t>6.</w:t>
-      </w:r>
-    </w:p>
-    <w:p>
-      <w:pPr>
-        <w:pStyle w:val="NoSpacing"/>
-      </w:pPr>
-      <w:r>
-        <w:t>Relational algebra expression:</w:t>
-      </w:r>
-    </w:p>
-    <w:p>
-      <w:pPr>
-        <w:pStyle w:val="NoSpacing"/>
-      </w:pPr>
-    </w:p>
-    <w:p>
-      <w:pPr>
-        <w:pStyle w:val="NoSpacing"/>
-      </w:pPr>
-      <w:r>
-        <w:t>Relational algebra tree:</w:t>
-      </w:r>
-    </w:p>
-    <w:p>
-      <w:pPr>
-        <w:pStyle w:val="NoSpacing"/>
-      </w:pPr>
-    </w:p>
-    <w:p>
-      <w:pPr>
-        <w:pStyle w:val="NoSpacing"/>
-      </w:pPr>
-      <w:r>
-        <w:t>Output:</w:t>
-      </w:r>
-    </w:p>
-    <w:p>
-      <w:pPr>
-        <w:pStyle w:val="NoSpacing"/>
-      </w:pPr>
-      <w:r>
-        <w:t>7.</w:t>
-      </w:r>
-    </w:p>
-    <w:p>
-      <w:pPr>
-        <w:pStyle w:val="NoSpacing"/>
-      </w:pPr>
-      <w:r>
-        <w:t>Relational algebra expression:</w:t>
-      </w:r>
-    </w:p>
-    <w:p>
-      <w:pPr>
-        <w:pStyle w:val="NoSpacing"/>
-      </w:pPr>
-    </w:p>
-    <w:p>
-      <w:pPr>
-        <w:pStyle w:val="NoSpacing"/>
-      </w:pPr>
-      <w:r>
-        <w:t>Relational algebra tree:</w:t>
-      </w:r>
-    </w:p>
-    <w:p>
-      <w:pPr>
-        <w:pStyle w:val="NoSpacing"/>
-      </w:pPr>
-    </w:p>
-    <w:p>
-      <w:pPr>
-        <w:pStyle w:val="NoSpacing"/>
-      </w:pPr>
-      <w:r>
-        <w:t>Output:</w:t>
-      </w:r>
-    </w:p>
-    <w:p>
-      <w:pPr>
-        <w:pStyle w:val="NoSpacing"/>
-      </w:pPr>
-    </w:p>
-    <w:p>
-      <w:pPr>
-        <w:pStyle w:val="NoSpacing"/>
-      </w:pPr>
-      <w:r>
-        <w:t>8.</w:t>
-      </w:r>
-      <w:r>
-        <w:t xml:space="preserve"> </w:t>
-      </w:r>
-      <w:r>
-        <w:t>Relational algebra expression:</w:t>
-      </w:r>
-    </w:p>
-    <w:p>
-      <w:pPr>
-        <w:pStyle w:val="NoSpacing"/>
-      </w:pPr>
-    </w:p>
-    <w:p>
-      <w:pPr>
-        <w:pStyle w:val="NoSpacing"/>
-      </w:pPr>
-      <w:r>
-        <w:t>Relational algebra tree:</w:t>
-      </w:r>
-    </w:p>
-    <w:p>
-      <w:pPr>
-        <w:pStyle w:val="NoSpacing"/>
-      </w:pPr>
-    </w:p>
-    <w:p>
-      <w:pPr>
-        <w:pStyle w:val="NoSpacing"/>
-      </w:pPr>
-      <w:r>
-        <w:t>Output:</w:t>
       </w:r>
     </w:p>
     <w:p>

</xml_diff>